<commit_message>
Added more details to sections
</commit_message>
<xml_diff>
--- a/ReportOutline.docx
+++ b/ReportOutline.docx
@@ -531,8 +531,14 @@
           <w:numId w:val="3"/>
         </w:numPr>
         <w:spacing w:after="0"/>
-      </w:pPr>
-      <w:r>
+        <w:rPr>
+          <w:b/>
+        </w:rPr>
+      </w:pPr>
+      <w:r>
+        <w:rPr>
+          <w:b/>
+        </w:rPr>
         <w:t>Implementation</w:t>
       </w:r>
     </w:p>
@@ -546,7 +552,80 @@
         <w:spacing w:after="0"/>
       </w:pPr>
       <w:r>
-        <w:t>Compare with Python Toy Example</w:t>
+        <w:t>Testing – “Base cases”</w:t>
+      </w:r>
+    </w:p>
+    <w:p>
+      <w:pPr>
+        <w:pStyle w:val="ListParagraph"/>
+        <w:numPr>
+          <w:ilvl w:val="2"/>
+          <w:numId w:val="3"/>
+        </w:numPr>
+        <w:spacing w:after="0"/>
+      </w:pPr>
+      <w:r>
+        <w:t>Number of topics is an integer greater than zero</w:t>
+      </w:r>
+    </w:p>
+    <w:p>
+      <w:pPr>
+        <w:pStyle w:val="ListParagraph"/>
+        <w:numPr>
+          <w:ilvl w:val="2"/>
+          <w:numId w:val="3"/>
+        </w:numPr>
+        <w:spacing w:after="0"/>
+      </w:pPr>
+      <w:r>
+        <w:t>Check that corpus is not empty and that each element of the corpus was a string</w:t>
+      </w:r>
+    </w:p>
+    <w:p>
+      <w:pPr>
+        <w:pStyle w:val="ListParagraph"/>
+        <w:numPr>
+          <w:ilvl w:val="2"/>
+          <w:numId w:val="3"/>
+        </w:numPr>
+        <w:spacing w:after="0"/>
+      </w:pPr>
+      <w:r>
+        <w:t xml:space="preserve">Tolerance is tolerance and </w:t>
+      </w:r>
+      <w:proofErr w:type="spellStart"/>
+      <w:r>
+        <w:t>NeedToSplit</w:t>
+      </w:r>
+      <w:proofErr w:type="spellEnd"/>
+      <w:r>
+        <w:t xml:space="preserve"> argument is 0 or 1</w:t>
+      </w:r>
+    </w:p>
+    <w:p>
+      <w:pPr>
+        <w:pStyle w:val="ListParagraph"/>
+        <w:numPr>
+          <w:ilvl w:val="1"/>
+          <w:numId w:val="3"/>
+        </w:numPr>
+        <w:spacing w:after="0"/>
+      </w:pPr>
+      <w:r>
+        <w:t>Compare with Python Implementation</w:t>
+      </w:r>
+    </w:p>
+    <w:p>
+      <w:pPr>
+        <w:pStyle w:val="ListParagraph"/>
+        <w:numPr>
+          <w:ilvl w:val="2"/>
+          <w:numId w:val="3"/>
+        </w:numPr>
+        <w:spacing w:after="0"/>
+      </w:pPr>
+      <w:r>
+        <w:t>Potential issue with the convergence stuff</w:t>
       </w:r>
     </w:p>
     <w:p>
@@ -564,8 +643,14 @@
           <w:numId w:val="3"/>
         </w:numPr>
         <w:spacing w:after="0"/>
-      </w:pPr>
-      <w:r>
+        <w:rPr>
+          <w:b/>
+        </w:rPr>
+      </w:pPr>
+      <w:r>
+        <w:rPr>
+          <w:b/>
+        </w:rPr>
         <w:t>Speed –Up</w:t>
       </w:r>
     </w:p>
@@ -578,6 +663,21 @@
         </w:numPr>
         <w:spacing w:after="0"/>
       </w:pPr>
+      <w:proofErr w:type="spellStart"/>
+      <w:r>
+        <w:t>Cython</w:t>
+      </w:r>
+      <w:proofErr w:type="spellEnd"/>
+    </w:p>
+    <w:p>
+      <w:pPr>
+        <w:pStyle w:val="ListParagraph"/>
+        <w:numPr>
+          <w:ilvl w:val="1"/>
+          <w:numId w:val="3"/>
+        </w:numPr>
+        <w:spacing w:after="0"/>
+      </w:pPr>
       <w:r>
         <w:t>MCMC</w:t>
       </w:r>
@@ -598,111 +698,102 @@
     <w:p>
       <w:pPr>
         <w:pStyle w:val="ListParagraph"/>
+        <w:spacing w:after="0"/>
+        <w:ind w:left="1440"/>
+      </w:pPr>
+    </w:p>
+    <w:p>
+      <w:pPr>
+        <w:pStyle w:val="ListParagraph"/>
+        <w:numPr>
+          <w:ilvl w:val="0"/>
+          <w:numId w:val="3"/>
+        </w:numPr>
+        <w:spacing w:after="0"/>
+        <w:rPr>
+          <w:b/>
+        </w:rPr>
+      </w:pPr>
+      <w:r>
+        <w:rPr>
+          <w:b/>
+        </w:rPr>
+        <w:t>Examples</w:t>
+      </w:r>
+    </w:p>
+    <w:p>
+      <w:pPr>
+        <w:pStyle w:val="ListParagraph"/>
         <w:numPr>
           <w:ilvl w:val="1"/>
           <w:numId w:val="3"/>
         </w:numPr>
         <w:spacing w:after="0"/>
       </w:pPr>
-      <w:proofErr w:type="spellStart"/>
-      <w:r>
-        <w:t>Cython</w:t>
-      </w:r>
-      <w:proofErr w:type="spellEnd"/>
-    </w:p>
-    <w:p>
-      <w:pPr>
-        <w:pStyle w:val="ListParagraph"/>
-        <w:spacing w:after="0"/>
-        <w:ind w:left="1440"/>
-      </w:pPr>
-    </w:p>
-    <w:p>
-      <w:pPr>
-        <w:pStyle w:val="ListParagraph"/>
-        <w:numPr>
-          <w:ilvl w:val="0"/>
-          <w:numId w:val="3"/>
-        </w:numPr>
-        <w:spacing w:after="0"/>
-      </w:pPr>
-      <w:r>
-        <w:t>Examples</w:t>
-      </w:r>
-    </w:p>
-    <w:p>
-      <w:pPr>
-        <w:pStyle w:val="ListParagraph"/>
-        <w:numPr>
-          <w:ilvl w:val="1"/>
-          <w:numId w:val="3"/>
-        </w:numPr>
-        <w:spacing w:after="0"/>
-      </w:pPr>
       <w:r>
         <w:t>State of the Unions</w:t>
       </w:r>
-    </w:p>
-    <w:p>
-      <w:pPr>
-        <w:pStyle w:val="ListParagraph"/>
-        <w:numPr>
-          <w:ilvl w:val="2"/>
-          <w:numId w:val="3"/>
-        </w:numPr>
-        <w:spacing w:after="0"/>
-      </w:pPr>
-      <w:r>
-        <w:t>How do Presidents’ topics change during their years in office?</w:t>
-      </w:r>
-    </w:p>
-    <w:p>
-      <w:pPr>
-        <w:pStyle w:val="ListParagraph"/>
-        <w:numPr>
-          <w:ilvl w:val="2"/>
-          <w:numId w:val="3"/>
-        </w:numPr>
-        <w:spacing w:after="0"/>
-      </w:pPr>
-      <w:r>
-        <w:t>How are they similar to one another?</w:t>
-      </w:r>
-    </w:p>
-    <w:p>
-      <w:pPr>
-        <w:pStyle w:val="ListParagraph"/>
-        <w:numPr>
-          <w:ilvl w:val="1"/>
-          <w:numId w:val="3"/>
-        </w:numPr>
-        <w:spacing w:after="0"/>
-      </w:pPr>
-      <w:r>
-        <w:t>Predictions with Movie Data</w:t>
-      </w:r>
-    </w:p>
-    <w:p>
-      <w:pPr>
-        <w:pStyle w:val="ListParagraph"/>
-        <w:numPr>
-          <w:ilvl w:val="2"/>
-          <w:numId w:val="3"/>
-        </w:numPr>
-        <w:spacing w:after="0"/>
-      </w:pPr>
-      <w:r>
-        <w:t>Measure accuracy of predictions</w:t>
-      </w:r>
-    </w:p>
-    <w:p>
-      <w:pPr>
-        <w:pStyle w:val="ListParagraph"/>
-        <w:spacing w:after="0"/>
-        <w:ind w:left="2160"/>
-      </w:pPr>
       <w:bookmarkStart w:id="0" w:name="_GoBack"/>
       <w:bookmarkEnd w:id="0"/>
+    </w:p>
+    <w:p>
+      <w:pPr>
+        <w:pStyle w:val="ListParagraph"/>
+        <w:numPr>
+          <w:ilvl w:val="2"/>
+          <w:numId w:val="3"/>
+        </w:numPr>
+        <w:spacing w:after="0"/>
+      </w:pPr>
+      <w:r>
+        <w:t>How do Presidents’ topics change during their years in office?</w:t>
+      </w:r>
+    </w:p>
+    <w:p>
+      <w:pPr>
+        <w:pStyle w:val="ListParagraph"/>
+        <w:numPr>
+          <w:ilvl w:val="2"/>
+          <w:numId w:val="3"/>
+        </w:numPr>
+        <w:spacing w:after="0"/>
+      </w:pPr>
+      <w:r>
+        <w:t>How are they similar to one another?</w:t>
+      </w:r>
+    </w:p>
+    <w:p>
+      <w:pPr>
+        <w:pStyle w:val="ListParagraph"/>
+        <w:numPr>
+          <w:ilvl w:val="1"/>
+          <w:numId w:val="3"/>
+        </w:numPr>
+        <w:spacing w:after="0"/>
+      </w:pPr>
+      <w:r>
+        <w:t>Predictions with Movie Data</w:t>
+      </w:r>
+    </w:p>
+    <w:p>
+      <w:pPr>
+        <w:pStyle w:val="ListParagraph"/>
+        <w:numPr>
+          <w:ilvl w:val="2"/>
+          <w:numId w:val="3"/>
+        </w:numPr>
+        <w:spacing w:after="0"/>
+      </w:pPr>
+      <w:r>
+        <w:t>Measure accuracy of predictions</w:t>
+      </w:r>
+    </w:p>
+    <w:p>
+      <w:pPr>
+        <w:pStyle w:val="ListParagraph"/>
+        <w:spacing w:after="0"/>
+        <w:ind w:left="2160"/>
+      </w:pPr>
     </w:p>
     <w:p>
       <w:pPr>

</xml_diff>